<commit_message>
COMMIT FINAL RIBAK - Adicionando a descrição do sistema.
</commit_message>
<xml_diff>
--- a/Documentacao/Descrição.docx
+++ b/Documentacao/Descrição.docx
@@ -71,6 +71,23 @@
           <w:szCs w:val="24"/>
         </w:rPr>
       </w:pPr>
+      <w:r>
+        <w:rPr>
+          <w:rFonts w:ascii="Arial" w:hAnsi="Arial" w:cs="Arial"/>
+          <w:sz w:val="24"/>
+          <w:szCs w:val="24"/>
+        </w:rPr>
+        <w:t>5ª Fase</w:t>
+      </w:r>
+    </w:p>
+    <w:p>
+      <w:pPr>
+        <w:rPr>
+          <w:rFonts w:ascii="Arial" w:hAnsi="Arial" w:cs="Arial"/>
+          <w:sz w:val="24"/>
+          <w:szCs w:val="24"/>
+        </w:rPr>
+      </w:pPr>
     </w:p>
     <w:p>
       <w:pPr>
@@ -119,7 +136,33 @@
           <w:szCs w:val="24"/>
         </w:rPr>
         <w:tab/>
-        <w:t xml:space="preserve">O seguinte trabalho é referente a um sistema de uma loja de celulares. No mesmo está sendo possível realizar o cadastro de novos clientes, vendedores e celulares, bem como realizar a venda desses celulares. </w:t>
+        <w:t xml:space="preserve">O seguinte trabalho é referente a um sistema de uma loja de celulares. No mesmo está sendo possível realizar o cadastro de novos clientes, vendedores e celulares, bem como realizar a venda </w:t>
+      </w:r>
+      <w:r>
+        <w:rPr>
+          <w:rFonts w:ascii="Arial" w:hAnsi="Arial" w:cs="Arial"/>
+          <w:sz w:val="24"/>
+          <w:szCs w:val="24"/>
+        </w:rPr>
+        <w:t>d</w:t>
+      </w:r>
+      <w:bookmarkStart w:id="0" w:name="_GoBack"/>
+      <w:bookmarkEnd w:id="0"/>
+      <w:r>
+        <w:rPr>
+          <w:rFonts w:ascii="Arial" w:hAnsi="Arial" w:cs="Arial"/>
+          <w:sz w:val="24"/>
+          <w:szCs w:val="24"/>
+        </w:rPr>
+        <w:t>esses</w:t>
+      </w:r>
+      <w:r>
+        <w:rPr>
+          <w:rFonts w:ascii="Arial" w:hAnsi="Arial" w:cs="Arial"/>
+          <w:sz w:val="24"/>
+          <w:szCs w:val="24"/>
+        </w:rPr>
+        <w:t xml:space="preserve"> celulares. </w:t>
       </w:r>
     </w:p>
     <w:p>
@@ -138,38 +181,31 @@
           <w:sz w:val="24"/>
           <w:szCs w:val="24"/>
         </w:rPr>
-        <w:t>Estamos fazendo as seguintes buscas: buscar os celulares cadastrados,</w:t>
-      </w:r>
-      <w:r>
-        <w:rPr>
-          <w:rFonts w:ascii="Arial" w:hAnsi="Arial" w:cs="Arial"/>
-          <w:sz w:val="24"/>
-          <w:szCs w:val="24"/>
-        </w:rPr>
-        <w:t xml:space="preserve"> buscar os clientes cadastrados e</w:t>
-      </w:r>
-      <w:r>
-        <w:rPr>
-          <w:rFonts w:ascii="Arial" w:hAnsi="Arial" w:cs="Arial"/>
-          <w:sz w:val="24"/>
-          <w:szCs w:val="24"/>
-        </w:rPr>
-        <w:t xml:space="preserve"> encontrar antigas vendas.</w:t>
-      </w:r>
-      <w:r>
-        <w:rPr>
-          <w:rFonts w:ascii="Arial" w:hAnsi="Arial" w:cs="Arial"/>
-          <w:sz w:val="28"/>
+        <w:t xml:space="preserve">Conseguimos realizar o cadastro das classes do sistema, como cadastro de vendedor ou cadastro de celular por exemplo. </w:t>
+      </w:r>
+      <w:r>
+        <w:rPr>
+          <w:rFonts w:ascii="Arial" w:hAnsi="Arial" w:cs="Arial"/>
+          <w:sz w:val="24"/>
+          <w:szCs w:val="24"/>
+        </w:rPr>
+        <w:t>Também criamos métodos para a alteração dos dados de todas as classes do sistema.</w:t>
+      </w:r>
+      <w:r>
+        <w:rPr>
+          <w:rFonts w:ascii="Arial" w:hAnsi="Arial" w:cs="Arial"/>
+          <w:sz w:val="24"/>
+          <w:szCs w:val="24"/>
+        </w:rPr>
+        <w:t xml:space="preserve"> Ainda conseguimos desenvolver o método para realiza a remoção de alguns itens do sistema. </w:t>
+      </w:r>
+      <w:r>
+        <w:rPr>
+          <w:rFonts w:ascii="Arial" w:hAnsi="Arial" w:cs="Arial"/>
+          <w:sz w:val="24"/>
+          <w:szCs w:val="24"/>
         </w:rPr>
         <w:t xml:space="preserve"> </w:t>
-      </w:r>
-      <w:r>
-        <w:rPr>
-          <w:rFonts w:ascii="Arial" w:hAnsi="Arial" w:cs="Arial"/>
-          <w:sz w:val="24"/>
-          <w:szCs w:val="24"/>
-        </w:rPr>
-        <w:t xml:space="preserve">Também criamos métodos para a alteração dos dados de todas as classes do sistema. </w:t>
       </w:r>
     </w:p>
     <w:p>
@@ -224,7 +260,15 @@
           <w:sz w:val="24"/>
           <w:szCs w:val="24"/>
         </w:rPr>
-        <w:t xml:space="preserve"> bem como a criação dos construtores com atributo.</w:t>
+        <w:t xml:space="preserve"> bem como a criaçã</w:t>
+      </w:r>
+      <w:r>
+        <w:rPr>
+          <w:rFonts w:ascii="Arial" w:hAnsi="Arial" w:cs="Arial"/>
+          <w:sz w:val="24"/>
+          <w:szCs w:val="24"/>
+        </w:rPr>
+        <w:t xml:space="preserve">o dos construtores com ou sem os atributos. </w:t>
       </w:r>
     </w:p>
     <w:p>
@@ -233,11 +277,28 @@
         <w:jc w:val="both"/>
         <w:rPr>
           <w:rFonts w:ascii="Arial" w:hAnsi="Arial" w:cs="Arial"/>
+          <w:sz w:val="24"/>
+          <w:szCs w:val="24"/>
+        </w:rPr>
+      </w:pPr>
+      <w:r>
+        <w:rPr>
+          <w:rFonts w:ascii="Arial" w:hAnsi="Arial" w:cs="Arial"/>
+          <w:sz w:val="24"/>
+          <w:szCs w:val="24"/>
+        </w:rPr>
+        <w:t xml:space="preserve">Na pasta documentação, está o nosso modelo UML para facilitar a compreensão do sistema. </w:t>
+      </w:r>
+    </w:p>
+    <w:p>
+      <w:pPr>
+        <w:ind w:firstLine="708"/>
+        <w:jc w:val="both"/>
+        <w:rPr>
+          <w:rFonts w:ascii="Arial" w:hAnsi="Arial" w:cs="Arial"/>
           <w:sz w:val="28"/>
         </w:rPr>
       </w:pPr>
-      <w:bookmarkStart w:id="0" w:name="_GoBack"/>
-      <w:bookmarkEnd w:id="0"/>
       <w:r>
         <w:rPr>
           <w:rFonts w:ascii="Arial" w:hAnsi="Arial" w:cs="Arial"/>

</xml_diff>